<commit_message>
Improving overall content and format within the instructions For the questions, only the vertical alignment was changed.
</commit_message>
<xml_diff>
--- a/SampleExercises/SampleExercises/docs/Instructions.docx
+++ b/SampleExercises/SampleExercises/docs/Instructions.docx
@@ -20,81 +20,39 @@
           <w:sz w:val="28"/>
           <w:szCs w:val="28"/>
         </w:rPr>
-        <w:t xml:space="preserve">This is an exercise that tests your ability/knowledge of collections, data associations, data modeling, serializations, type casting, and </w:t>
-      </w:r>
-      <w:proofErr w:type="gramStart"/>
-      <w:r>
-        <w:rPr>
-          <w:rFonts w:cstheme="minorHAnsi"/>
-          <w:sz w:val="28"/>
-          <w:szCs w:val="28"/>
-        </w:rPr>
-        <w:t>a number of</w:t>
-      </w:r>
-      <w:proofErr w:type="gramEnd"/>
-      <w:r>
-        <w:rPr>
-          <w:rFonts w:cstheme="minorHAnsi"/>
-          <w:sz w:val="28"/>
-          <w:szCs w:val="28"/>
-        </w:rPr>
-        <w:t xml:space="preserve"> other </w:t>
-      </w:r>
-      <w:r>
-        <w:rPr>
-          <w:rFonts w:cstheme="minorHAnsi"/>
-          <w:sz w:val="28"/>
-          <w:szCs w:val="28"/>
-        </w:rPr>
-        <w:t>a</w:t>
-      </w:r>
-      <w:r>
-        <w:rPr>
-          <w:rFonts w:cstheme="minorHAnsi"/>
-          <w:sz w:val="28"/>
-          <w:szCs w:val="28"/>
-        </w:rPr>
-        <w:t>spec</w:t>
-      </w:r>
-      <w:r>
-        <w:rPr>
-          <w:rFonts w:cstheme="minorHAnsi"/>
-          <w:sz w:val="28"/>
-          <w:szCs w:val="28"/>
-        </w:rPr>
-        <w:t>ts</w:t>
-      </w:r>
-      <w:r>
-        <w:rPr>
-          <w:rFonts w:cstheme="minorHAnsi"/>
-          <w:sz w:val="28"/>
-          <w:szCs w:val="28"/>
-        </w:rPr>
-        <w:t xml:space="preserve"> of OOP/C#</w:t>
-      </w:r>
-      <w:r>
-        <w:rPr>
-          <w:rFonts w:cstheme="minorHAnsi"/>
-          <w:sz w:val="28"/>
-          <w:szCs w:val="28"/>
-        </w:rPr>
-        <w:t>.NET</w:t>
-      </w:r>
-      <w:r>
-        <w:rPr>
-          <w:rFonts w:cstheme="minorHAnsi"/>
-          <w:sz w:val="28"/>
-          <w:szCs w:val="28"/>
-        </w:rPr>
-        <w:t xml:space="preserve">. Please review the </w:t>
-      </w:r>
-      <w:r>
-        <w:rPr>
-          <w:rFonts w:cstheme="minorHAnsi"/>
-          <w:sz w:val="28"/>
-          <w:szCs w:val="28"/>
-        </w:rPr>
-        <w:t>instructions below for how to present answers to each of the questions outlined.</w:t>
+        <w:t xml:space="preserve">This is an exercise that tests your ability/knowledge </w:t>
+      </w:r>
+      <w:r>
+        <w:rPr>
+          <w:rFonts w:cstheme="minorHAnsi"/>
+          <w:sz w:val="28"/>
+          <w:szCs w:val="28"/>
+        </w:rPr>
+        <w:t xml:space="preserve">with serialized data, </w:t>
+      </w:r>
+      <w:r>
+        <w:rPr>
+          <w:rFonts w:cstheme="minorHAnsi"/>
+          <w:sz w:val="28"/>
+          <w:szCs w:val="28"/>
+        </w:rPr>
+        <w:t xml:space="preserve">collections, data associations, data modeling, type casting, and </w:t>
+      </w:r>
+      <w:r>
+        <w:rPr>
+          <w:rFonts w:cstheme="minorHAnsi"/>
+          <w:sz w:val="28"/>
+          <w:szCs w:val="28"/>
+        </w:rPr>
+        <w:t>several</w:t>
+      </w:r>
+      <w:r>
+        <w:rPr>
+          <w:rFonts w:cstheme="minorHAnsi"/>
+          <w:sz w:val="28"/>
+          <w:szCs w:val="28"/>
+        </w:rPr>
+        <w:t xml:space="preserve"> other aspects of OOP/C#.NET. Please review the instructions below for how to present answers to each of the questions outlined.</w:t>
       </w:r>
     </w:p>
     <w:p>
@@ -128,23 +86,7 @@
           <w:sz w:val="28"/>
           <w:szCs w:val="28"/>
         </w:rPr>
-        <w:t xml:space="preserve">Once you are finished with the exercise, please commit the project to your own personal public repository on GitHub (free) and </w:t>
-      </w:r>
-      <w:r>
-        <w:rPr>
-          <w:rFonts w:cstheme="minorHAnsi"/>
-          <w:sz w:val="28"/>
-          <w:szCs w:val="28"/>
-        </w:rPr>
-        <w:t xml:space="preserve">send an email to your interviewers </w:t>
-      </w:r>
-      <w:r>
-        <w:rPr>
-          <w:rFonts w:cstheme="minorHAnsi"/>
-          <w:sz w:val="28"/>
-          <w:szCs w:val="28"/>
-        </w:rPr>
-        <w:t xml:space="preserve">with the </w:t>
+        <w:t xml:space="preserve">Once you are finished with the exercise, please commit the project to your own personal public repository on GitHub (free) and send an email to your interviewers with the </w:t>
       </w:r>
       <w:proofErr w:type="spellStart"/>
       <w:r>
@@ -162,15 +104,39 @@
           <w:sz w:val="28"/>
           <w:szCs w:val="28"/>
         </w:rPr>
-        <w:t xml:space="preserve"> to that repository.</w:t>
-      </w:r>
-      <w:r>
-        <w:rPr>
-          <w:rFonts w:cstheme="minorHAnsi"/>
-          <w:sz w:val="28"/>
-          <w:szCs w:val="28"/>
-        </w:rPr>
-        <w:t xml:space="preserve"> If you are unable to reach them, please sent the follow up to </w:t>
+        <w:t xml:space="preserve"> to that repository. If you are unable to reach them, please sen</w:t>
+      </w:r>
+      <w:r>
+        <w:rPr>
+          <w:rFonts w:cstheme="minorHAnsi"/>
+          <w:sz w:val="28"/>
+          <w:szCs w:val="28"/>
+        </w:rPr>
+        <w:t>d</w:t>
+      </w:r>
+      <w:r>
+        <w:rPr>
+          <w:rFonts w:cstheme="minorHAnsi"/>
+          <w:sz w:val="28"/>
+          <w:szCs w:val="28"/>
+        </w:rPr>
+        <w:t xml:space="preserve"> the </w:t>
+      </w:r>
+      <w:r>
+        <w:rPr>
+          <w:rFonts w:cstheme="minorHAnsi"/>
+          <w:sz w:val="28"/>
+          <w:szCs w:val="28"/>
+        </w:rPr>
+        <w:t xml:space="preserve">email </w:t>
+      </w:r>
+      <w:r>
+        <w:rPr>
+          <w:rFonts w:cstheme="minorHAnsi"/>
+          <w:sz w:val="28"/>
+          <w:szCs w:val="28"/>
+        </w:rPr>
+        <w:t xml:space="preserve">to </w:t>
       </w:r>
       <w:hyperlink r:id="rId7" w:history="1">
         <w:r>
@@ -393,7 +359,55 @@
           <w:sz w:val="28"/>
           <w:szCs w:val="28"/>
         </w:rPr>
-        <w:t>NOTE: We will provide answers next to each question as a guide, but the answer should be programmatically determined in your work.</w:t>
+        <w:t xml:space="preserve">NOTE: We will provide answers next to each </w:t>
+      </w:r>
+      <w:r>
+        <w:rPr>
+          <w:rFonts w:cstheme="minorHAnsi"/>
+          <w:sz w:val="28"/>
+          <w:szCs w:val="28"/>
+        </w:rPr>
+        <w:t xml:space="preserve">most </w:t>
+      </w:r>
+      <w:r>
+        <w:rPr>
+          <w:rFonts w:cstheme="minorHAnsi"/>
+          <w:sz w:val="28"/>
+          <w:szCs w:val="28"/>
+        </w:rPr>
+        <w:t>question</w:t>
+      </w:r>
+      <w:r>
+        <w:rPr>
+          <w:rFonts w:cstheme="minorHAnsi"/>
+          <w:sz w:val="28"/>
+          <w:szCs w:val="28"/>
+        </w:rPr>
+        <w:t>s</w:t>
+      </w:r>
+      <w:r>
+        <w:rPr>
+          <w:rFonts w:cstheme="minorHAnsi"/>
+          <w:sz w:val="28"/>
+          <w:szCs w:val="28"/>
+        </w:rPr>
+        <w:t xml:space="preserve"> as a guide, but </w:t>
+      </w:r>
+      <w:r>
+        <w:rPr>
+          <w:rFonts w:cstheme="minorHAnsi"/>
+          <w:sz w:val="28"/>
+          <w:szCs w:val="28"/>
+        </w:rPr>
+        <w:t>your</w:t>
+      </w:r>
+      <w:r>
+        <w:rPr>
+          <w:rFonts w:cstheme="minorHAnsi"/>
+          <w:sz w:val="28"/>
+          <w:szCs w:val="28"/>
+        </w:rPr>
+        <w:t xml:space="preserve"> answer should be programmatically determined in your work.</w:t>
       </w:r>
     </w:p>
     <w:p>
@@ -591,7 +605,7 @@
             </w:tcBorders>
             <w:shd w:val="clear" w:color="auto" w:fill="auto"/>
             <w:noWrap/>
-            <w:vAlign w:val="bottom"/>
+            <w:vAlign w:val="center"/>
             <w:hideMark/>
           </w:tcPr>
           <w:p>
@@ -622,7 +636,7 @@
               <w:right w:val="single" w:sz="4" w:space="0" w:color="auto"/>
             </w:tcBorders>
             <w:shd w:val="clear" w:color="auto" w:fill="auto"/>
-            <w:vAlign w:val="bottom"/>
+            <w:vAlign w:val="center"/>
             <w:hideMark/>
           </w:tcPr>
           <w:p>
@@ -653,7 +667,7 @@
             </w:tcBorders>
             <w:shd w:val="clear" w:color="auto" w:fill="auto"/>
             <w:noWrap/>
-            <w:vAlign w:val="bottom"/>
+            <w:vAlign w:val="center"/>
             <w:hideMark/>
           </w:tcPr>
           <w:p>
@@ -689,7 +703,7 @@
             </w:tcBorders>
             <w:shd w:val="clear" w:color="auto" w:fill="auto"/>
             <w:noWrap/>
-            <w:vAlign w:val="bottom"/>
+            <w:vAlign w:val="center"/>
             <w:hideMark/>
           </w:tcPr>
           <w:p>
@@ -720,7 +734,7 @@
               <w:right w:val="single" w:sz="4" w:space="0" w:color="auto"/>
             </w:tcBorders>
             <w:shd w:val="clear" w:color="auto" w:fill="auto"/>
-            <w:vAlign w:val="bottom"/>
+            <w:vAlign w:val="center"/>
             <w:hideMark/>
           </w:tcPr>
           <w:p>
@@ -751,7 +765,7 @@
             </w:tcBorders>
             <w:shd w:val="clear" w:color="auto" w:fill="auto"/>
             <w:noWrap/>
-            <w:vAlign w:val="bottom"/>
+            <w:vAlign w:val="center"/>
             <w:hideMark/>
           </w:tcPr>
           <w:p>
@@ -787,7 +801,7 @@
             </w:tcBorders>
             <w:shd w:val="clear" w:color="auto" w:fill="auto"/>
             <w:noWrap/>
-            <w:vAlign w:val="bottom"/>
+            <w:vAlign w:val="center"/>
             <w:hideMark/>
           </w:tcPr>
           <w:p>
@@ -818,7 +832,7 @@
               <w:right w:val="single" w:sz="4" w:space="0" w:color="auto"/>
             </w:tcBorders>
             <w:shd w:val="clear" w:color="auto" w:fill="auto"/>
-            <w:vAlign w:val="bottom"/>
+            <w:vAlign w:val="center"/>
             <w:hideMark/>
           </w:tcPr>
           <w:p>
@@ -848,7 +862,7 @@
               <w:right w:val="single" w:sz="4" w:space="0" w:color="auto"/>
             </w:tcBorders>
             <w:shd w:val="clear" w:color="auto" w:fill="auto"/>
-            <w:vAlign w:val="bottom"/>
+            <w:vAlign w:val="center"/>
             <w:hideMark/>
           </w:tcPr>
           <w:p>
@@ -908,7 +922,7 @@
             </w:tcBorders>
             <w:shd w:val="clear" w:color="auto" w:fill="auto"/>
             <w:noWrap/>
-            <w:vAlign w:val="bottom"/>
+            <w:vAlign w:val="center"/>
             <w:hideMark/>
           </w:tcPr>
           <w:p>
@@ -939,7 +953,7 @@
               <w:right w:val="single" w:sz="4" w:space="0" w:color="auto"/>
             </w:tcBorders>
             <w:shd w:val="clear" w:color="auto" w:fill="auto"/>
-            <w:vAlign w:val="bottom"/>
+            <w:vAlign w:val="center"/>
             <w:hideMark/>
           </w:tcPr>
           <w:p>
@@ -985,7 +999,7 @@
               <w:right w:val="single" w:sz="4" w:space="0" w:color="auto"/>
             </w:tcBorders>
             <w:shd w:val="clear" w:color="auto" w:fill="auto"/>
-            <w:vAlign w:val="bottom"/>
+            <w:vAlign w:val="center"/>
             <w:hideMark/>
           </w:tcPr>
           <w:p>
@@ -1061,7 +1075,7 @@
             </w:tcBorders>
             <w:shd w:val="clear" w:color="auto" w:fill="auto"/>
             <w:noWrap/>
-            <w:vAlign w:val="bottom"/>
+            <w:vAlign w:val="center"/>
             <w:hideMark/>
           </w:tcPr>
           <w:p>
@@ -1092,7 +1106,7 @@
               <w:right w:val="single" w:sz="4" w:space="0" w:color="auto"/>
             </w:tcBorders>
             <w:shd w:val="clear" w:color="auto" w:fill="auto"/>
-            <w:vAlign w:val="bottom"/>
+            <w:vAlign w:val="center"/>
             <w:hideMark/>
           </w:tcPr>
           <w:p>
@@ -1138,7 +1152,7 @@
               <w:right w:val="single" w:sz="4" w:space="0" w:color="auto"/>
             </w:tcBorders>
             <w:shd w:val="clear" w:color="auto" w:fill="auto"/>
-            <w:vAlign w:val="bottom"/>
+            <w:vAlign w:val="center"/>
             <w:hideMark/>
           </w:tcPr>
           <w:p>
@@ -1222,7 +1236,7 @@
             </w:tcBorders>
             <w:shd w:val="clear" w:color="auto" w:fill="auto"/>
             <w:noWrap/>
-            <w:vAlign w:val="bottom"/>
+            <w:vAlign w:val="center"/>
             <w:hideMark/>
           </w:tcPr>
           <w:p>
@@ -1253,7 +1267,7 @@
               <w:right w:val="single" w:sz="4" w:space="0" w:color="auto"/>
             </w:tcBorders>
             <w:shd w:val="clear" w:color="auto" w:fill="auto"/>
-            <w:vAlign w:val="bottom"/>
+            <w:vAlign w:val="center"/>
             <w:hideMark/>
           </w:tcPr>
           <w:p>
@@ -1284,7 +1298,7 @@
             </w:tcBorders>
             <w:shd w:val="clear" w:color="auto" w:fill="auto"/>
             <w:noWrap/>
-            <w:vAlign w:val="bottom"/>
+            <w:vAlign w:val="center"/>
             <w:hideMark/>
           </w:tcPr>
           <w:p>
@@ -1320,7 +1334,7 @@
             </w:tcBorders>
             <w:shd w:val="clear" w:color="auto" w:fill="auto"/>
             <w:noWrap/>
-            <w:vAlign w:val="bottom"/>
+            <w:vAlign w:val="center"/>
             <w:hideMark/>
           </w:tcPr>
           <w:p>
@@ -1351,7 +1365,7 @@
               <w:right w:val="single" w:sz="4" w:space="0" w:color="auto"/>
             </w:tcBorders>
             <w:shd w:val="clear" w:color="auto" w:fill="auto"/>
-            <w:vAlign w:val="bottom"/>
+            <w:vAlign w:val="center"/>
             <w:hideMark/>
           </w:tcPr>
           <w:p>
@@ -1382,7 +1396,7 @@
             </w:tcBorders>
             <w:shd w:val="clear" w:color="auto" w:fill="auto"/>
             <w:noWrap/>
-            <w:vAlign w:val="bottom"/>
+            <w:vAlign w:val="center"/>
             <w:hideMark/>
           </w:tcPr>
           <w:p>
@@ -1418,7 +1432,7 @@
             </w:tcBorders>
             <w:shd w:val="clear" w:color="auto" w:fill="auto"/>
             <w:noWrap/>
-            <w:vAlign w:val="bottom"/>
+            <w:vAlign w:val="center"/>
             <w:hideMark/>
           </w:tcPr>
           <w:p>
@@ -1449,23 +1463,46 @@
               <w:right w:val="single" w:sz="4" w:space="0" w:color="auto"/>
             </w:tcBorders>
             <w:shd w:val="clear" w:color="auto" w:fill="auto"/>
-            <w:vAlign w:val="bottom"/>
-            <w:hideMark/>
-          </w:tcPr>
-          <w:p>
-            <w:pPr>
-              <w:spacing w:after="0" w:line="240" w:lineRule="auto"/>
-              <w:rPr>
-                <w:rFonts w:ascii="Calibri" w:eastAsia="Times New Roman" w:hAnsi="Calibri" w:cs="Calibri"/>
-                <w:color w:val="000000"/>
-              </w:rPr>
-            </w:pPr>
-            <w:r>
-              <w:rPr>
-                <w:rFonts w:ascii="Calibri" w:eastAsia="Times New Roman" w:hAnsi="Calibri" w:cs="Calibri"/>
-                <w:color w:val="000000"/>
-              </w:rPr>
-              <w:t>Provide a breakdown of entities where the id contains "B3" in the following manor:</w:t>
+            <w:vAlign w:val="center"/>
+            <w:hideMark/>
+          </w:tcPr>
+          <w:p>
+            <w:pPr>
+              <w:spacing w:after="0" w:line="240" w:lineRule="auto"/>
+              <w:rPr>
+                <w:rFonts w:ascii="Calibri" w:eastAsia="Times New Roman" w:hAnsi="Calibri" w:cs="Calibri"/>
+                <w:color w:val="000000"/>
+              </w:rPr>
+            </w:pPr>
+            <w:r>
+              <w:rPr>
+                <w:rFonts w:ascii="Calibri" w:eastAsia="Times New Roman" w:hAnsi="Calibri" w:cs="Calibri"/>
+                <w:color w:val="000000"/>
+              </w:rPr>
+              <w:t xml:space="preserve">Provide a breakdown of entities where the </w:t>
+            </w:r>
+            <w:proofErr w:type="spellStart"/>
+            <w:r>
+              <w:rPr>
+                <w:rFonts w:ascii="Calibri" w:eastAsia="Times New Roman" w:hAnsi="Calibri" w:cs="Calibri"/>
+                <w:color w:val="000000"/>
+              </w:rPr>
+              <w:t>EntityI</w:t>
+            </w:r>
+            <w:r>
+              <w:rPr>
+                <w:rFonts w:ascii="Calibri" w:eastAsia="Times New Roman" w:hAnsi="Calibri" w:cs="Calibri"/>
+                <w:color w:val="000000"/>
+              </w:rPr>
+              <w:t>d</w:t>
+            </w:r>
+            <w:proofErr w:type="spellEnd"/>
+            <w:r>
+              <w:rPr>
+                <w:rFonts w:ascii="Calibri" w:eastAsia="Times New Roman" w:hAnsi="Calibri" w:cs="Calibri"/>
+                <w:color w:val="000000"/>
+              </w:rPr>
+              <w:t xml:space="preserve"> contains "B3" in the following manor:</w:t>
             </w:r>
             <w:r>
               <w:rPr>
@@ -1495,7 +1532,7 @@
               <w:right w:val="single" w:sz="4" w:space="0" w:color="auto"/>
             </w:tcBorders>
             <w:shd w:val="clear" w:color="auto" w:fill="auto"/>
-            <w:vAlign w:val="bottom"/>
+            <w:vAlign w:val="center"/>
             <w:hideMark/>
           </w:tcPr>
           <w:p>
@@ -1555,7 +1592,7 @@
             </w:tcBorders>
             <w:shd w:val="clear" w:color="auto" w:fill="auto"/>
             <w:noWrap/>
-            <w:vAlign w:val="bottom"/>
+            <w:vAlign w:val="center"/>
             <w:hideMark/>
           </w:tcPr>
           <w:p>
@@ -1586,7 +1623,7 @@
               <w:right w:val="single" w:sz="4" w:space="0" w:color="auto"/>
             </w:tcBorders>
             <w:shd w:val="clear" w:color="auto" w:fill="auto"/>
-            <w:vAlign w:val="bottom"/>
+            <w:vAlign w:val="center"/>
             <w:hideMark/>
           </w:tcPr>
           <w:p>
@@ -1616,7 +1653,7 @@
               <w:right w:val="single" w:sz="4" w:space="0" w:color="auto"/>
             </w:tcBorders>
             <w:shd w:val="clear" w:color="auto" w:fill="auto"/>
-            <w:vAlign w:val="bottom"/>
+            <w:vAlign w:val="center"/>
             <w:hideMark/>
           </w:tcPr>
           <w:p>
@@ -1634,23 +1671,19 @@
               </w:rPr>
               <w:t xml:space="preserve">Answer will not </w:t>
             </w:r>
-            <w:proofErr w:type="spellStart"/>
-            <w:proofErr w:type="gramStart"/>
-            <w:r>
-              <w:rPr>
-                <w:rFonts w:ascii="Calibri" w:eastAsia="Times New Roman" w:hAnsi="Calibri" w:cs="Calibri"/>
-                <w:color w:val="000000"/>
-              </w:rPr>
-              <w:t>provided</w:t>
-            </w:r>
-            <w:proofErr w:type="spellEnd"/>
-            <w:proofErr w:type="gramEnd"/>
-            <w:r>
-              <w:rPr>
-                <w:rFonts w:ascii="Calibri" w:eastAsia="Times New Roman" w:hAnsi="Calibri" w:cs="Calibri"/>
-                <w:color w:val="000000"/>
-              </w:rPr>
-              <w:t xml:space="preserve"> for this question.</w:t>
+            <w:r>
+              <w:rPr>
+                <w:rFonts w:ascii="Calibri" w:eastAsia="Times New Roman" w:hAnsi="Calibri" w:cs="Calibri"/>
+                <w:color w:val="000000"/>
+              </w:rPr>
+              <w:t xml:space="preserve">be </w:t>
+            </w:r>
+            <w:r>
+              <w:rPr>
+                <w:rFonts w:ascii="Calibri" w:eastAsia="Times New Roman" w:hAnsi="Calibri" w:cs="Calibri"/>
+                <w:color w:val="000000"/>
+              </w:rPr>
+              <w:t>provided for this question.</w:t>
             </w:r>
             <w:r>
               <w:rPr>

</xml_diff>

<commit_message>
Updating documentation with more background
</commit_message>
<xml_diff>
--- a/SampleExercises/SampleExercises/docs/Instructions.docx
+++ b/SampleExercises/SampleExercises/docs/Instructions.docx
@@ -4,6 +4,14 @@
   <w:body>
     <w:p>
       <w:pPr>
+        <w:pStyle w:val="Heading1"/>
+      </w:pPr>
+      <w:r>
+        <w:t>Introduction</w:t>
+      </w:r>
+    </w:p>
+    <w:p>
+      <w:pPr>
         <w:autoSpaceDE w:val="0"/>
         <w:autoSpaceDN w:val="0"/>
         <w:adjustRightInd w:val="0"/>
@@ -52,7 +60,23 @@
           <w:sz w:val="28"/>
           <w:szCs w:val="28"/>
         </w:rPr>
-        <w:t xml:space="preserve"> other aspects of OOP/C#.NET. Please review the instructions below for how to present answers to each of the questions outlined.</w:t>
+        <w:t xml:space="preserve"> other aspects of OOP/C#.NET. Please review the </w:t>
+      </w:r>
+      <w:r>
+        <w:rPr>
+          <w:rFonts w:cstheme="minorHAnsi"/>
+          <w:sz w:val="28"/>
+          <w:szCs w:val="28"/>
+        </w:rPr>
+        <w:t xml:space="preserve">section as well as the </w:t>
+      </w:r>
+      <w:r>
+        <w:rPr>
+          <w:rFonts w:cstheme="minorHAnsi"/>
+          <w:sz w:val="28"/>
+          <w:szCs w:val="28"/>
+        </w:rPr>
+        <w:t>instructions below for how to present answers to each of the questions outlined.</w:t>
       </w:r>
     </w:p>
     <w:p>
@@ -70,6 +94,14 @@
     </w:p>
     <w:p>
       <w:pPr>
+        <w:pStyle w:val="Heading1"/>
+      </w:pPr>
+      <w:r>
+        <w:t>Background</w:t>
+      </w:r>
+    </w:p>
+    <w:p>
+      <w:pPr>
         <w:autoSpaceDE w:val="0"/>
         <w:autoSpaceDN w:val="0"/>
         <w:adjustRightInd w:val="0"/>
@@ -86,7 +118,339 @@
           <w:sz w:val="28"/>
           <w:szCs w:val="28"/>
         </w:rPr>
-        <w:t xml:space="preserve">Once you are finished with the exercise, please commit the project to your own personal public repository on GitHub (free) and send an email to your interviewers with the </w:t>
+        <w:t xml:space="preserve">A small </w:t>
+      </w:r>
+      <w:r>
+        <w:rPr>
+          <w:rFonts w:cstheme="minorHAnsi"/>
+          <w:sz w:val="28"/>
+          <w:szCs w:val="28"/>
+        </w:rPr>
+        <w:t>“</w:t>
+      </w:r>
+      <w:r>
+        <w:rPr>
+          <w:rFonts w:cstheme="minorHAnsi"/>
+          <w:sz w:val="28"/>
+          <w:szCs w:val="28"/>
+        </w:rPr>
+        <w:t>database</w:t>
+      </w:r>
+      <w:r>
+        <w:rPr>
+          <w:rFonts w:cstheme="minorHAnsi"/>
+          <w:sz w:val="28"/>
+          <w:szCs w:val="28"/>
+        </w:rPr>
+        <w:t>”</w:t>
+      </w:r>
+      <w:r>
+        <w:rPr>
+          <w:rFonts w:cstheme="minorHAnsi"/>
+          <w:sz w:val="28"/>
+          <w:szCs w:val="28"/>
+        </w:rPr>
+        <w:t xml:space="preserve"> was </w:t>
+      </w:r>
+      <w:r>
+        <w:rPr>
+          <w:rFonts w:cstheme="minorHAnsi"/>
+          <w:sz w:val="28"/>
+          <w:szCs w:val="28"/>
+        </w:rPr>
+        <w:t>created</w:t>
+      </w:r>
+      <w:r>
+        <w:rPr>
+          <w:rFonts w:cstheme="minorHAnsi"/>
+          <w:sz w:val="28"/>
+          <w:szCs w:val="28"/>
+        </w:rPr>
+        <w:t xml:space="preserve"> that includes the following types: Person, Organization, Vehicle, and Address. </w:t>
+      </w:r>
+      <w:r>
+        <w:rPr>
+          <w:rFonts w:cstheme="minorHAnsi"/>
+          <w:sz w:val="28"/>
+          <w:szCs w:val="28"/>
+        </w:rPr>
+        <w:t xml:space="preserve">Each </w:t>
+      </w:r>
+      <w:r>
+        <w:rPr>
+          <w:rFonts w:cstheme="minorHAnsi"/>
+          <w:sz w:val="28"/>
+          <w:szCs w:val="28"/>
+        </w:rPr>
+        <w:t xml:space="preserve">of these types are </w:t>
+      </w:r>
+      <w:r>
+        <w:rPr>
+          <w:rFonts w:cstheme="minorHAnsi"/>
+          <w:sz w:val="28"/>
+          <w:szCs w:val="28"/>
+        </w:rPr>
+        <w:t xml:space="preserve">called an “Entity”. </w:t>
+      </w:r>
+      <w:r>
+        <w:rPr>
+          <w:rFonts w:cstheme="minorHAnsi"/>
+          <w:sz w:val="28"/>
+          <w:szCs w:val="28"/>
+        </w:rPr>
+        <w:t xml:space="preserve">Each Entity has a way to associate itself to another Entity by using </w:t>
+      </w:r>
+      <w:r>
+        <w:rPr>
+          <w:rFonts w:cstheme="minorHAnsi"/>
+          <w:sz w:val="28"/>
+          <w:szCs w:val="28"/>
+        </w:rPr>
+        <w:t xml:space="preserve">the type </w:t>
+      </w:r>
+      <w:r>
+        <w:rPr>
+          <w:rFonts w:cstheme="minorHAnsi"/>
+          <w:sz w:val="28"/>
+          <w:szCs w:val="28"/>
+        </w:rPr>
+        <w:t>“Association”</w:t>
+      </w:r>
+      <w:r>
+        <w:rPr>
+          <w:rFonts w:cstheme="minorHAnsi"/>
+          <w:sz w:val="28"/>
+          <w:szCs w:val="28"/>
+        </w:rPr>
+        <w:t xml:space="preserve">. A property called </w:t>
+      </w:r>
+      <w:r>
+        <w:rPr>
+          <w:rFonts w:cstheme="minorHAnsi"/>
+          <w:sz w:val="28"/>
+          <w:szCs w:val="28"/>
+        </w:rPr>
+        <w:t>“</w:t>
+      </w:r>
+      <w:r>
+        <w:rPr>
+          <w:rFonts w:cstheme="minorHAnsi"/>
+          <w:sz w:val="28"/>
+          <w:szCs w:val="28"/>
+        </w:rPr>
+        <w:t>Associations</w:t>
+      </w:r>
+      <w:r>
+        <w:rPr>
+          <w:rFonts w:cstheme="minorHAnsi"/>
+          <w:sz w:val="28"/>
+          <w:szCs w:val="28"/>
+        </w:rPr>
+        <w:t>”</w:t>
+      </w:r>
+      <w:r>
+        <w:rPr>
+          <w:rFonts w:cstheme="minorHAnsi"/>
+          <w:sz w:val="28"/>
+          <w:szCs w:val="28"/>
+        </w:rPr>
+        <w:t xml:space="preserve"> </w:t>
+      </w:r>
+      <w:r>
+        <w:rPr>
+          <w:rFonts w:cstheme="minorHAnsi"/>
+          <w:sz w:val="28"/>
+          <w:szCs w:val="28"/>
+        </w:rPr>
+        <w:t xml:space="preserve">can be </w:t>
+      </w:r>
+      <w:r>
+        <w:rPr>
+          <w:rFonts w:cstheme="minorHAnsi"/>
+          <w:sz w:val="28"/>
+          <w:szCs w:val="28"/>
+        </w:rPr>
+        <w:t>found in each Entity</w:t>
+      </w:r>
+      <w:r>
+        <w:rPr>
+          <w:rFonts w:cstheme="minorHAnsi"/>
+          <w:sz w:val="28"/>
+          <w:szCs w:val="28"/>
+        </w:rPr>
+        <w:t xml:space="preserve"> which collects those associations</w:t>
+      </w:r>
+      <w:r>
+        <w:rPr>
+          <w:rFonts w:cstheme="minorHAnsi"/>
+          <w:sz w:val="28"/>
+          <w:szCs w:val="28"/>
+        </w:rPr>
+        <w:t xml:space="preserve">. </w:t>
+      </w:r>
+      <w:r>
+        <w:rPr>
+          <w:rFonts w:cstheme="minorHAnsi"/>
+          <w:sz w:val="28"/>
+          <w:szCs w:val="28"/>
+        </w:rPr>
+        <w:t>It’s important to note that s</w:t>
+      </w:r>
+      <w:r>
+        <w:rPr>
+          <w:rFonts w:cstheme="minorHAnsi"/>
+          <w:sz w:val="28"/>
+          <w:szCs w:val="28"/>
+        </w:rPr>
+        <w:t xml:space="preserve">ome of the Entities </w:t>
+      </w:r>
+      <w:r>
+        <w:rPr>
+          <w:rFonts w:cstheme="minorHAnsi"/>
+          <w:sz w:val="28"/>
+          <w:szCs w:val="28"/>
+        </w:rPr>
+        <w:t xml:space="preserve">will </w:t>
+      </w:r>
+      <w:r>
+        <w:rPr>
+          <w:rFonts w:cstheme="minorHAnsi"/>
+          <w:sz w:val="28"/>
+          <w:szCs w:val="28"/>
+        </w:rPr>
+        <w:t>include an association while others do not.</w:t>
+      </w:r>
+    </w:p>
+    <w:p>
+      <w:pPr>
+        <w:autoSpaceDE w:val="0"/>
+        <w:autoSpaceDN w:val="0"/>
+        <w:adjustRightInd w:val="0"/>
+        <w:spacing w:after="0" w:line="240" w:lineRule="auto"/>
+        <w:rPr>
+          <w:rFonts w:cstheme="minorHAnsi"/>
+          <w:sz w:val="28"/>
+          <w:szCs w:val="28"/>
+        </w:rPr>
+      </w:pPr>
+    </w:p>
+    <w:p>
+      <w:pPr>
+        <w:autoSpaceDE w:val="0"/>
+        <w:autoSpaceDN w:val="0"/>
+        <w:adjustRightInd w:val="0"/>
+        <w:spacing w:after="0" w:line="240" w:lineRule="auto"/>
+        <w:rPr>
+          <w:rFonts w:cstheme="minorHAnsi"/>
+          <w:sz w:val="28"/>
+          <w:szCs w:val="28"/>
+        </w:rPr>
+      </w:pPr>
+      <w:r>
+        <w:rPr>
+          <w:rFonts w:cstheme="minorHAnsi"/>
+          <w:sz w:val="28"/>
+          <w:szCs w:val="28"/>
+        </w:rPr>
+        <w:t xml:space="preserve">In the exercise below, </w:t>
+      </w:r>
+      <w:r>
+        <w:rPr>
+          <w:rFonts w:cstheme="minorHAnsi"/>
+          <w:sz w:val="28"/>
+          <w:szCs w:val="28"/>
+        </w:rPr>
+        <w:t xml:space="preserve">you will </w:t>
+      </w:r>
+      <w:r>
+        <w:rPr>
+          <w:rFonts w:cstheme="minorHAnsi"/>
+          <w:sz w:val="28"/>
+          <w:szCs w:val="28"/>
+        </w:rPr>
+        <w:t xml:space="preserve">need to </w:t>
+      </w:r>
+      <w:r>
+        <w:rPr>
+          <w:rFonts w:cstheme="minorHAnsi"/>
+          <w:sz w:val="28"/>
+          <w:szCs w:val="28"/>
+        </w:rPr>
+        <w:t xml:space="preserve">complete </w:t>
+      </w:r>
+      <w:r>
+        <w:rPr>
+          <w:rFonts w:cstheme="minorHAnsi"/>
+          <w:sz w:val="28"/>
+          <w:szCs w:val="28"/>
+        </w:rPr>
+        <w:t xml:space="preserve">9 tests. The answers for tests 1 – 8 will need to be written out programmatically while test 9 will require a </w:t>
+      </w:r>
+      <w:r>
+        <w:rPr>
+          <w:rFonts w:cstheme="minorHAnsi"/>
+          <w:sz w:val="28"/>
+          <w:szCs w:val="28"/>
+        </w:rPr>
+        <w:t xml:space="preserve">slightly different </w:t>
+      </w:r>
+      <w:r>
+        <w:rPr>
+          <w:rFonts w:cstheme="minorHAnsi"/>
+          <w:sz w:val="28"/>
+          <w:szCs w:val="28"/>
+        </w:rPr>
+        <w:t>response.</w:t>
+      </w:r>
+    </w:p>
+    <w:p>
+      <w:pPr>
+        <w:autoSpaceDE w:val="0"/>
+        <w:autoSpaceDN w:val="0"/>
+        <w:adjustRightInd w:val="0"/>
+        <w:spacing w:after="0" w:line="240" w:lineRule="auto"/>
+        <w:rPr>
+          <w:rFonts w:cstheme="minorHAnsi"/>
+          <w:sz w:val="28"/>
+          <w:szCs w:val="28"/>
+        </w:rPr>
+      </w:pPr>
+    </w:p>
+    <w:p>
+      <w:pPr>
+        <w:autoSpaceDE w:val="0"/>
+        <w:autoSpaceDN w:val="0"/>
+        <w:adjustRightInd w:val="0"/>
+        <w:spacing w:after="0" w:line="240" w:lineRule="auto"/>
+        <w:rPr>
+          <w:rFonts w:cstheme="minorHAnsi"/>
+          <w:sz w:val="28"/>
+          <w:szCs w:val="28"/>
+        </w:rPr>
+      </w:pPr>
+      <w:r>
+        <w:rPr>
+          <w:rFonts w:cstheme="minorHAnsi"/>
+          <w:sz w:val="28"/>
+          <w:szCs w:val="28"/>
+        </w:rPr>
+        <w:t xml:space="preserve">The data </w:t>
+      </w:r>
+      <w:r>
+        <w:rPr>
+          <w:rFonts w:cstheme="minorHAnsi"/>
+          <w:sz w:val="28"/>
+          <w:szCs w:val="28"/>
+        </w:rPr>
+        <w:t xml:space="preserve">files are located in </w:t>
+      </w:r>
+      <w:r>
+        <w:rPr>
+          <w:rFonts w:cstheme="minorHAnsi"/>
+          <w:sz w:val="28"/>
+          <w:szCs w:val="28"/>
+        </w:rPr>
+        <w:t>the “</w:t>
       </w:r>
       <w:proofErr w:type="spellStart"/>
       <w:r>
@@ -95,6 +459,458 @@
           <w:sz w:val="28"/>
           <w:szCs w:val="28"/>
         </w:rPr>
+        <w:t>DataSources</w:t>
+      </w:r>
+      <w:proofErr w:type="spellEnd"/>
+      <w:r>
+        <w:rPr>
+          <w:rFonts w:cstheme="minorHAnsi"/>
+          <w:sz w:val="28"/>
+          <w:szCs w:val="28"/>
+        </w:rPr>
+        <w:t>” directory from the project directory.</w:t>
+      </w:r>
+      <w:r>
+        <w:rPr>
+          <w:rFonts w:cstheme="minorHAnsi"/>
+          <w:sz w:val="28"/>
+          <w:szCs w:val="28"/>
+        </w:rPr>
+        <w:t xml:space="preserve"> Each file includes a collection of a specific type. Here is a </w:t>
+      </w:r>
+      <w:r>
+        <w:rPr>
+          <w:rFonts w:cstheme="minorHAnsi"/>
+          <w:sz w:val="28"/>
+          <w:szCs w:val="28"/>
+        </w:rPr>
+        <w:t>breakdown</w:t>
+      </w:r>
+      <w:r>
+        <w:rPr>
+          <w:rFonts w:cstheme="minorHAnsi"/>
+          <w:sz w:val="28"/>
+          <w:szCs w:val="28"/>
+        </w:rPr>
+        <w:t xml:space="preserve"> of file to type:</w:t>
+      </w:r>
+    </w:p>
+    <w:p>
+      <w:pPr>
+        <w:pStyle w:val="ListParagraph"/>
+        <w:numPr>
+          <w:ilvl w:val="0"/>
+          <w:numId w:val="3"/>
+        </w:numPr>
+        <w:autoSpaceDE w:val="0"/>
+        <w:autoSpaceDN w:val="0"/>
+        <w:adjustRightInd w:val="0"/>
+        <w:spacing w:after="0" w:line="240" w:lineRule="auto"/>
+        <w:rPr>
+          <w:rFonts w:cstheme="minorHAnsi"/>
+          <w:sz w:val="28"/>
+          <w:szCs w:val="28"/>
+        </w:rPr>
+      </w:pPr>
+      <w:r>
+        <w:rPr>
+          <w:rFonts w:cstheme="minorHAnsi"/>
+          <w:sz w:val="28"/>
+          <w:szCs w:val="28"/>
+        </w:rPr>
+        <w:t xml:space="preserve">Address: </w:t>
+      </w:r>
+      <w:r>
+        <w:rPr>
+          <w:rFonts w:cstheme="minorHAnsi"/>
+          <w:sz w:val="28"/>
+          <w:szCs w:val="28"/>
+        </w:rPr>
+        <w:t>Addresses_20220824_00.json</w:t>
+      </w:r>
+    </w:p>
+    <w:p>
+      <w:pPr>
+        <w:pStyle w:val="ListParagraph"/>
+        <w:numPr>
+          <w:ilvl w:val="0"/>
+          <w:numId w:val="3"/>
+        </w:numPr>
+        <w:autoSpaceDE w:val="0"/>
+        <w:autoSpaceDN w:val="0"/>
+        <w:adjustRightInd w:val="0"/>
+        <w:spacing w:after="0" w:line="240" w:lineRule="auto"/>
+        <w:rPr>
+          <w:rFonts w:cstheme="minorHAnsi"/>
+          <w:sz w:val="28"/>
+          <w:szCs w:val="28"/>
+        </w:rPr>
+      </w:pPr>
+      <w:r>
+        <w:rPr>
+          <w:rFonts w:cstheme="minorHAnsi"/>
+          <w:sz w:val="28"/>
+          <w:szCs w:val="28"/>
+        </w:rPr>
+        <w:t xml:space="preserve">Organization: </w:t>
+      </w:r>
+      <w:r>
+        <w:rPr>
+          <w:rFonts w:cstheme="minorHAnsi"/>
+          <w:sz w:val="28"/>
+          <w:szCs w:val="28"/>
+        </w:rPr>
+        <w:t>Organizations_20220824_00.json</w:t>
+      </w:r>
+    </w:p>
+    <w:p>
+      <w:pPr>
+        <w:pStyle w:val="ListParagraph"/>
+        <w:numPr>
+          <w:ilvl w:val="0"/>
+          <w:numId w:val="3"/>
+        </w:numPr>
+        <w:autoSpaceDE w:val="0"/>
+        <w:autoSpaceDN w:val="0"/>
+        <w:adjustRightInd w:val="0"/>
+        <w:spacing w:after="0" w:line="240" w:lineRule="auto"/>
+        <w:rPr>
+          <w:rFonts w:cstheme="minorHAnsi"/>
+          <w:sz w:val="28"/>
+          <w:szCs w:val="28"/>
+        </w:rPr>
+      </w:pPr>
+      <w:r>
+        <w:rPr>
+          <w:rFonts w:cstheme="minorHAnsi"/>
+          <w:sz w:val="28"/>
+          <w:szCs w:val="28"/>
+        </w:rPr>
+        <w:t xml:space="preserve">Person: </w:t>
+      </w:r>
+      <w:r>
+        <w:rPr>
+          <w:rFonts w:cstheme="minorHAnsi"/>
+          <w:sz w:val="28"/>
+          <w:szCs w:val="28"/>
+        </w:rPr>
+        <w:t>Persons_20220824_00.json</w:t>
+      </w:r>
+    </w:p>
+    <w:p>
+      <w:pPr>
+        <w:pStyle w:val="ListParagraph"/>
+        <w:numPr>
+          <w:ilvl w:val="0"/>
+          <w:numId w:val="3"/>
+        </w:numPr>
+        <w:autoSpaceDE w:val="0"/>
+        <w:autoSpaceDN w:val="0"/>
+        <w:adjustRightInd w:val="0"/>
+        <w:spacing w:after="0" w:line="240" w:lineRule="auto"/>
+        <w:rPr>
+          <w:rFonts w:cstheme="minorHAnsi"/>
+          <w:sz w:val="28"/>
+          <w:szCs w:val="28"/>
+        </w:rPr>
+      </w:pPr>
+      <w:r>
+        <w:rPr>
+          <w:rFonts w:cstheme="minorHAnsi"/>
+          <w:sz w:val="28"/>
+          <w:szCs w:val="28"/>
+        </w:rPr>
+        <w:t xml:space="preserve">Vehicle: </w:t>
+      </w:r>
+      <w:r>
+        <w:rPr>
+          <w:rFonts w:cstheme="minorHAnsi"/>
+          <w:sz w:val="28"/>
+          <w:szCs w:val="28"/>
+        </w:rPr>
+        <w:t>Vehicles_20220824_00.json</w:t>
+      </w:r>
+    </w:p>
+    <w:p>
+      <w:pPr>
+        <w:autoSpaceDE w:val="0"/>
+        <w:autoSpaceDN w:val="0"/>
+        <w:adjustRightInd w:val="0"/>
+        <w:spacing w:after="0" w:line="240" w:lineRule="auto"/>
+        <w:rPr>
+          <w:rFonts w:cstheme="minorHAnsi"/>
+          <w:sz w:val="28"/>
+          <w:szCs w:val="28"/>
+        </w:rPr>
+      </w:pPr>
+    </w:p>
+    <w:p>
+      <w:pPr>
+        <w:autoSpaceDE w:val="0"/>
+        <w:autoSpaceDN w:val="0"/>
+        <w:adjustRightInd w:val="0"/>
+        <w:spacing w:after="0" w:line="240" w:lineRule="auto"/>
+        <w:rPr>
+          <w:rFonts w:cstheme="minorHAnsi"/>
+          <w:sz w:val="28"/>
+          <w:szCs w:val="28"/>
+        </w:rPr>
+      </w:pPr>
+      <w:r>
+        <w:rPr>
+          <w:rFonts w:cstheme="minorHAnsi"/>
+          <w:sz w:val="28"/>
+          <w:szCs w:val="28"/>
+        </w:rPr>
+        <w:t xml:space="preserve">NOTE: </w:t>
+      </w:r>
+      <w:r>
+        <w:rPr>
+          <w:rFonts w:cstheme="minorHAnsi"/>
+          <w:sz w:val="28"/>
+          <w:szCs w:val="28"/>
+        </w:rPr>
+        <w:t>This exercise will require your sample program to programmatically read the data in each of these files.</w:t>
+      </w:r>
+    </w:p>
+    <w:p>
+      <w:pPr>
+        <w:pStyle w:val="Heading1"/>
+      </w:pPr>
+    </w:p>
+    <w:p>
+      <w:pPr>
+        <w:pStyle w:val="Heading1"/>
+      </w:pPr>
+    </w:p>
+    <w:p>
+      <w:pPr>
+        <w:pStyle w:val="Heading1"/>
+      </w:pPr>
+    </w:p>
+    <w:p>
+      <w:pPr>
+        <w:pStyle w:val="Heading1"/>
+      </w:pPr>
+      <w:r>
+        <w:t>Instructions</w:t>
+      </w:r>
+    </w:p>
+    <w:p>
+      <w:pPr>
+        <w:autoSpaceDE w:val="0"/>
+        <w:autoSpaceDN w:val="0"/>
+        <w:adjustRightInd w:val="0"/>
+        <w:spacing w:after="0" w:line="240" w:lineRule="auto"/>
+        <w:rPr>
+          <w:rFonts w:cstheme="minorHAnsi"/>
+          <w:sz w:val="28"/>
+          <w:szCs w:val="28"/>
+        </w:rPr>
+      </w:pPr>
+      <w:r>
+        <w:rPr>
+          <w:rFonts w:cstheme="minorHAnsi"/>
+          <w:sz w:val="28"/>
+          <w:szCs w:val="28"/>
+        </w:rPr>
+        <w:t xml:space="preserve">To get started, download this </w:t>
+      </w:r>
+      <w:r>
+        <w:rPr>
+          <w:rFonts w:cstheme="minorHAnsi"/>
+          <w:sz w:val="28"/>
+          <w:szCs w:val="28"/>
+        </w:rPr>
+        <w:t xml:space="preserve">console app </w:t>
+      </w:r>
+      <w:r>
+        <w:rPr>
+          <w:rFonts w:cstheme="minorHAnsi"/>
+          <w:sz w:val="28"/>
+          <w:szCs w:val="28"/>
+        </w:rPr>
+        <w:t>project by doing the following:</w:t>
+      </w:r>
+    </w:p>
+    <w:p>
+      <w:pPr>
+        <w:autoSpaceDE w:val="0"/>
+        <w:autoSpaceDN w:val="0"/>
+        <w:adjustRightInd w:val="0"/>
+        <w:spacing w:after="0" w:line="240" w:lineRule="auto"/>
+        <w:rPr>
+          <w:rFonts w:cstheme="minorHAnsi"/>
+          <w:sz w:val="28"/>
+          <w:szCs w:val="28"/>
+        </w:rPr>
+      </w:pPr>
+      <w:r>
+        <w:rPr>
+          <w:rFonts w:cstheme="minorHAnsi"/>
+          <w:noProof/>
+          <w:sz w:val="28"/>
+          <w:szCs w:val="28"/>
+        </w:rPr>
+        <w:drawing>
+          <wp:inline distT="0" distB="0" distL="0" distR="0" wp14:anchorId="54F1EB48" wp14:editId="0735E6B3">
+            <wp:extent cx="5934075" cy="2628900"/>
+            <wp:effectExtent l="0" t="0" r="9525" b="0"/>
+            <wp:docPr id="1" name="Picture 1"/>
+            <wp:cNvGraphicFramePr>
+              <a:graphicFrameLocks xmlns:a="http://schemas.openxmlformats.org/drawingml/2006/main" noChangeAspect="1"/>
+            </wp:cNvGraphicFramePr>
+            <a:graphic xmlns:a="http://schemas.openxmlformats.org/drawingml/2006/main">
+              <a:graphicData uri="http://schemas.openxmlformats.org/drawingml/2006/picture">
+                <pic:pic xmlns:pic="http://schemas.openxmlformats.org/drawingml/2006/picture">
+                  <pic:nvPicPr>
+                    <pic:cNvPr id="0" name="Picture 1"/>
+                    <pic:cNvPicPr>
+                      <a:picLocks noChangeAspect="1" noChangeArrowheads="1"/>
+                    </pic:cNvPicPr>
+                  </pic:nvPicPr>
+                  <pic:blipFill>
+                    <a:blip r:embed="rId7">
+                      <a:extLst>
+                        <a:ext uri="{28A0092B-C50C-407E-A947-70E740481C1C}">
+                          <a14:useLocalDpi xmlns:a14="http://schemas.microsoft.com/office/drawing/2010/main" val="0"/>
+                        </a:ext>
+                      </a:extLst>
+                    </a:blip>
+                    <a:srcRect/>
+                    <a:stretch>
+                      <a:fillRect/>
+                    </a:stretch>
+                  </pic:blipFill>
+                  <pic:spPr bwMode="auto">
+                    <a:xfrm>
+                      <a:off x="0" y="0"/>
+                      <a:ext cx="5934075" cy="2628900"/>
+                    </a:xfrm>
+                    <a:prstGeom prst="rect">
+                      <a:avLst/>
+                    </a:prstGeom>
+                    <a:noFill/>
+                    <a:ln>
+                      <a:noFill/>
+                    </a:ln>
+                  </pic:spPr>
+                </pic:pic>
+              </a:graphicData>
+            </a:graphic>
+          </wp:inline>
+        </w:drawing>
+      </w:r>
+    </w:p>
+    <w:p>
+      <w:pPr>
+        <w:autoSpaceDE w:val="0"/>
+        <w:autoSpaceDN w:val="0"/>
+        <w:adjustRightInd w:val="0"/>
+        <w:spacing w:after="0" w:line="240" w:lineRule="auto"/>
+        <w:rPr>
+          <w:rFonts w:cstheme="minorHAnsi"/>
+          <w:sz w:val="28"/>
+          <w:szCs w:val="28"/>
+        </w:rPr>
+      </w:pPr>
+    </w:p>
+    <w:p>
+      <w:pPr>
+        <w:autoSpaceDE w:val="0"/>
+        <w:autoSpaceDN w:val="0"/>
+        <w:adjustRightInd w:val="0"/>
+        <w:spacing w:after="0" w:line="240" w:lineRule="auto"/>
+        <w:rPr>
+          <w:rFonts w:cstheme="minorHAnsi"/>
+          <w:sz w:val="28"/>
+          <w:szCs w:val="28"/>
+        </w:rPr>
+      </w:pPr>
+      <w:r>
+        <w:rPr>
+          <w:rFonts w:cstheme="minorHAnsi"/>
+          <w:sz w:val="28"/>
+          <w:szCs w:val="28"/>
+        </w:rPr>
+        <w:t xml:space="preserve">After unzipping the files, you will find a Visual Studio solution file in the </w:t>
+      </w:r>
+      <w:proofErr w:type="spellStart"/>
+      <w:r>
+        <w:rPr>
+          <w:rFonts w:cstheme="minorHAnsi"/>
+          <w:sz w:val="28"/>
+          <w:szCs w:val="28"/>
+        </w:rPr>
+        <w:t>SamplesExercises</w:t>
+      </w:r>
+      <w:proofErr w:type="spellEnd"/>
+      <w:r>
+        <w:rPr>
+          <w:rFonts w:cstheme="minorHAnsi"/>
+          <w:sz w:val="28"/>
+          <w:szCs w:val="28"/>
+        </w:rPr>
+        <w:t xml:space="preserve"> directory to work on this exercise. </w:t>
+      </w:r>
+    </w:p>
+    <w:p>
+      <w:pPr>
+        <w:autoSpaceDE w:val="0"/>
+        <w:autoSpaceDN w:val="0"/>
+        <w:adjustRightInd w:val="0"/>
+        <w:spacing w:after="0" w:line="240" w:lineRule="auto"/>
+        <w:rPr>
+          <w:rFonts w:cstheme="minorHAnsi"/>
+          <w:sz w:val="28"/>
+          <w:szCs w:val="28"/>
+        </w:rPr>
+      </w:pPr>
+    </w:p>
+    <w:p>
+      <w:pPr>
+        <w:autoSpaceDE w:val="0"/>
+        <w:autoSpaceDN w:val="0"/>
+        <w:adjustRightInd w:val="0"/>
+        <w:spacing w:after="0" w:line="240" w:lineRule="auto"/>
+        <w:rPr>
+          <w:rFonts w:cstheme="minorHAnsi"/>
+          <w:sz w:val="28"/>
+          <w:szCs w:val="28"/>
+        </w:rPr>
+      </w:pPr>
+      <w:r>
+        <w:rPr>
+          <w:rFonts w:cstheme="minorHAnsi"/>
+          <w:sz w:val="28"/>
+          <w:szCs w:val="28"/>
+        </w:rPr>
+        <w:t xml:space="preserve">Once you are finished, please commit the project to </w:t>
+      </w:r>
+      <w:r>
+        <w:rPr>
+          <w:rFonts w:cstheme="minorHAnsi"/>
+          <w:sz w:val="28"/>
+          <w:szCs w:val="28"/>
+          <w:highlight w:val="yellow"/>
+        </w:rPr>
+        <w:t>your own personal public repository on GitHub</w:t>
+      </w:r>
+      <w:r>
+        <w:rPr>
+          <w:rFonts w:cstheme="minorHAnsi"/>
+          <w:sz w:val="28"/>
+          <w:szCs w:val="28"/>
+        </w:rPr>
+        <w:t xml:space="preserve"> (free) and send an email to your interviewers with the </w:t>
+      </w:r>
+      <w:proofErr w:type="spellStart"/>
+      <w:r>
+        <w:rPr>
+          <w:rFonts w:cstheme="minorHAnsi"/>
+          <w:sz w:val="28"/>
+          <w:szCs w:val="28"/>
+        </w:rPr>
         <w:t>url</w:t>
       </w:r>
       <w:proofErr w:type="spellEnd"/>
@@ -138,7 +954,7 @@
         </w:rPr>
         <w:t xml:space="preserve">to </w:t>
       </w:r>
-      <w:hyperlink r:id="rId7" w:history="1">
+      <w:hyperlink r:id="rId8" w:history="1">
         <w:r>
           <w:rPr>
             <w:rStyle w:val="Hyperlink"/>
@@ -189,7 +1005,15 @@
           <w:sz w:val="28"/>
           <w:szCs w:val="28"/>
         </w:rPr>
-        <w:t xml:space="preserve">Create a workflow which will output </w:t>
+        <w:t>For tests 1 – 8, c</w:t>
+      </w:r>
+      <w:r>
+        <w:rPr>
+          <w:rFonts w:cstheme="minorHAnsi"/>
+          <w:sz w:val="28"/>
+          <w:szCs w:val="28"/>
+        </w:rPr>
+        <w:t xml:space="preserve">reate a workflow which will output </w:t>
       </w:r>
       <w:r>
         <w:rPr>
@@ -439,6 +1263,7 @@
           <w:sz w:val="28"/>
           <w:szCs w:val="28"/>
         </w:rPr>
+        <w:lastRenderedPageBreak/>
         <w:t>I</w:t>
       </w:r>
       <w:r>
@@ -447,6 +1272,13 @@
           <w:szCs w:val="28"/>
         </w:rPr>
         <w:t>f you have any questions about the instructions, please feel free to contact your interviewers.</w:t>
+      </w:r>
+      <w:r>
+        <w:rPr>
+          <w:sz w:val="28"/>
+          <w:szCs w:val="28"/>
+        </w:rPr>
+        <w:t xml:space="preserve"> The tests are included on the next page.</w:t>
       </w:r>
     </w:p>
     <w:p>
@@ -550,7 +1382,7 @@
                 <w:sz w:val="32"/>
                 <w:szCs w:val="32"/>
               </w:rPr>
-              <w:t>Question</w:t>
+              <w:t>Test</w:t>
             </w:r>
           </w:p>
         </w:tc>
@@ -1715,23 +2547,7 @@
                 <w:rFonts w:ascii="Calibri" w:eastAsia="Times New Roman" w:hAnsi="Calibri" w:cs="Calibri"/>
                 <w:color w:val="000000"/>
               </w:rPr>
-              <w:t xml:space="preserve"> files to change (</w:t>
-            </w:r>
-            <w:proofErr w:type="gramStart"/>
-            <w:r>
-              <w:rPr>
-                <w:rFonts w:ascii="Calibri" w:eastAsia="Times New Roman" w:hAnsi="Calibri" w:cs="Calibri"/>
-                <w:color w:val="000000"/>
-              </w:rPr>
-              <w:t>i.e.</w:t>
-            </w:r>
-            <w:proofErr w:type="gramEnd"/>
-            <w:r>
-              <w:rPr>
-                <w:rFonts w:ascii="Calibri" w:eastAsia="Times New Roman" w:hAnsi="Calibri" w:cs="Calibri"/>
-                <w:color w:val="000000"/>
-              </w:rPr>
-              <w:t xml:space="preserve"> The files located in the </w:t>
+              <w:t xml:space="preserve"> files to change (i.e. The files located in the </w:t>
             </w:r>
             <w:proofErr w:type="spellStart"/>
             <w:r>
@@ -1748,6 +2564,27 @@
                 <w:color w:val="000000"/>
               </w:rPr>
               <w:t xml:space="preserve"> directory).</w:t>
+            </w:r>
+            <w:r>
+              <w:rPr>
+                <w:rFonts w:ascii="Calibri" w:eastAsia="Times New Roman" w:hAnsi="Calibri" w:cs="Calibri"/>
+                <w:color w:val="000000"/>
+              </w:rPr>
+              <w:t xml:space="preserve"> Provide a written response to the interviewers</w:t>
+            </w:r>
+            <w:r>
+              <w:rPr>
+                <w:rFonts w:ascii="Calibri" w:eastAsia="Times New Roman" w:hAnsi="Calibri" w:cs="Calibri"/>
+                <w:color w:val="000000"/>
+              </w:rPr>
+              <w:t xml:space="preserve"> on any changes (if any)</w:t>
+            </w:r>
+            <w:r>
+              <w:rPr>
+                <w:rFonts w:ascii="Calibri" w:eastAsia="Times New Roman" w:hAnsi="Calibri" w:cs="Calibri"/>
+                <w:color w:val="000000"/>
+              </w:rPr>
+              <w:t>.</w:t>
             </w:r>
           </w:p>
         </w:tc>
@@ -1762,7 +2599,8 @@
       </w:pPr>
     </w:p>
     <w:sectPr>
-      <w:headerReference w:type="default" r:id="rId8"/>
+      <w:headerReference w:type="default" r:id="rId9"/>
+      <w:footerReference w:type="default" r:id="rId10"/>
       <w:pgSz w:w="12240" w:h="15840"/>
       <w:pgMar w:top="1440" w:right="1440" w:bottom="1440" w:left="1440" w:header="720" w:footer="720" w:gutter="0"/>
       <w:cols w:space="720"/>
@@ -1795,6 +2633,133 @@
     </w:p>
   </w:endnote>
 </w:endnotes>
+</file>
+
+<file path=word/footer1.xml><?xml version="1.0" encoding="utf-8"?>
+<w:ftr xmlns:wpc="http://schemas.microsoft.com/office/word/2010/wordprocessingCanvas" xmlns:cx="http://schemas.microsoft.com/office/drawing/2014/chartex" xmlns:cx1="http://schemas.microsoft.com/office/drawing/2015/9/8/chartex" xmlns:cx2="http://schemas.microsoft.com/office/drawing/2015/10/21/chartex" xmlns:cx3="http://schemas.microsoft.com/office/drawing/2016/5/9/chartex" xmlns:cx4="http://schemas.microsoft.com/office/drawing/2016/5/10/chartex" xmlns:cx5="http://schemas.microsoft.com/office/drawing/2016/5/11/chartex" xmlns:cx6="http://schemas.microsoft.com/office/drawing/2016/5/12/chartex" xmlns:cx7="http://schemas.microsoft.com/office/drawing/2016/5/13/chartex" xmlns:cx8="http://schemas.microsoft.com/office/drawing/2016/5/14/chartex" xmlns:mc="http://schemas.openxmlformats.org/markup-compatibility/2006" xmlns:aink="http://schemas.microsoft.com/office/drawing/2016/ink" xmlns:am3d="http://schemas.microsoft.com/office/drawing/2017/model3d" xmlns:o="urn:schemas-microsoft-com:office:office" xmlns:oel="http://schemas.microsoft.com/office/2019/extlst" xmlns:r="http://schemas.openxmlformats.org/officeDocument/2006/relationships" xmlns:m="http://schemas.openxmlformats.org/officeDocument/2006/math" xmlns:v="urn:schemas-microsoft-com:vml" xmlns:wp14="http://schemas.microsoft.com/office/word/2010/wordprocessingDrawing" xmlns:wp="http://schemas.openxmlformats.org/drawingml/2006/wordprocessingDrawing" xmlns:w10="urn:schemas-microsoft-com:office:word" xmlns:w="http://schemas.openxmlformats.org/wordprocessingml/2006/main" xmlns:w14="http://schemas.microsoft.com/office/word/2010/wordml" xmlns:w15="http://schemas.microsoft.com/office/word/2012/wordml" xmlns:w16cex="http://schemas.microsoft.com/office/word/2018/wordml/cex" xmlns:w16cid="http://schemas.microsoft.com/office/word/2016/wordml/cid" xmlns:w16="http://schemas.microsoft.com/office/word/2018/wordml" xmlns:w16sdtdh="http://schemas.microsoft.com/office/word/2020/wordml/sdtdatahash" xmlns:w16se="http://schemas.microsoft.com/office/word/2015/wordml/symex" xmlns:wpg="http://schemas.microsoft.com/office/word/2010/wordprocessingGroup" xmlns:wpi="http://schemas.microsoft.com/office/word/2010/wordprocessingInk" xmlns:wne="http://schemas.microsoft.com/office/word/2006/wordml" xmlns:wps="http://schemas.microsoft.com/office/word/2010/wordprocessingShape" mc:Ignorable="w14 w15 w16se w16cid w16 w16cex w16sdtdh wp14">
+  <w:sdt>
+    <w:sdtPr>
+      <w:id w:val="349221405"/>
+      <w:docPartObj>
+        <w:docPartGallery w:val="Page Numbers (Bottom of Page)"/>
+        <w:docPartUnique/>
+      </w:docPartObj>
+    </w:sdtPr>
+    <w:sdtContent>
+      <w:sdt>
+        <w:sdtPr>
+          <w:id w:val="-1705238520"/>
+          <w:docPartObj>
+            <w:docPartGallery w:val="Page Numbers (Top of Page)"/>
+            <w:docPartUnique/>
+          </w:docPartObj>
+        </w:sdtPr>
+        <w:sdtContent>
+          <w:p>
+            <w:pPr>
+              <w:pStyle w:val="Footer"/>
+            </w:pPr>
+            <w:r>
+              <w:t xml:space="preserve">Page </w:t>
+            </w:r>
+            <w:r>
+              <w:rPr>
+                <w:b/>
+                <w:bCs/>
+                <w:sz w:val="24"/>
+                <w:szCs w:val="24"/>
+              </w:rPr>
+              <w:fldChar w:fldCharType="begin"/>
+            </w:r>
+            <w:r>
+              <w:rPr>
+                <w:b/>
+                <w:bCs/>
+              </w:rPr>
+              <w:instrText xml:space="preserve"> PAGE </w:instrText>
+            </w:r>
+            <w:r>
+              <w:rPr>
+                <w:b/>
+                <w:bCs/>
+                <w:sz w:val="24"/>
+                <w:szCs w:val="24"/>
+              </w:rPr>
+              <w:fldChar w:fldCharType="separate"/>
+            </w:r>
+            <w:r>
+              <w:rPr>
+                <w:b/>
+                <w:bCs/>
+                <w:noProof/>
+              </w:rPr>
+              <w:t>2</w:t>
+            </w:r>
+            <w:r>
+              <w:rPr>
+                <w:b/>
+                <w:bCs/>
+                <w:sz w:val="24"/>
+                <w:szCs w:val="24"/>
+              </w:rPr>
+              <w:fldChar w:fldCharType="end"/>
+            </w:r>
+            <w:r>
+              <w:t xml:space="preserve"> of </w:t>
+            </w:r>
+            <w:r>
+              <w:rPr>
+                <w:b/>
+                <w:bCs/>
+                <w:sz w:val="24"/>
+                <w:szCs w:val="24"/>
+              </w:rPr>
+              <w:fldChar w:fldCharType="begin"/>
+            </w:r>
+            <w:r>
+              <w:rPr>
+                <w:b/>
+                <w:bCs/>
+              </w:rPr>
+              <w:instrText xml:space="preserve"> NUMPAGES  </w:instrText>
+            </w:r>
+            <w:r>
+              <w:rPr>
+                <w:b/>
+                <w:bCs/>
+                <w:sz w:val="24"/>
+                <w:szCs w:val="24"/>
+              </w:rPr>
+              <w:fldChar w:fldCharType="separate"/>
+            </w:r>
+            <w:r>
+              <w:rPr>
+                <w:b/>
+                <w:bCs/>
+                <w:noProof/>
+              </w:rPr>
+              <w:t>2</w:t>
+            </w:r>
+            <w:r>
+              <w:rPr>
+                <w:b/>
+                <w:bCs/>
+                <w:sz w:val="24"/>
+                <w:szCs w:val="24"/>
+              </w:rPr>
+              <w:fldChar w:fldCharType="end"/>
+            </w:r>
+          </w:p>
+        </w:sdtContent>
+      </w:sdt>
+    </w:sdtContent>
+  </w:sdt>
+  <w:p>
+    <w:pPr>
+      <w:pStyle w:val="Footer"/>
+    </w:pPr>
+  </w:p>
+</w:ftr>
 </file>
 
 <file path=word/footnotes.xml><?xml version="1.0" encoding="utf-8"?>
@@ -2024,11 +2989,103 @@
       </w:pPr>
     </w:lvl>
   </w:abstractNum>
+  <w:abstractNum w:abstractNumId="2" w15:restartNumberingAfterBreak="0">
+    <w:nsid w:val="44384D41"/>
+    <w:multiLevelType w:val="hybridMultilevel"/>
+    <w:tmpl w:val="35382420"/>
+    <w:lvl w:ilvl="0" w:tplc="249A6CD2">
+      <w:start w:val="1"/>
+      <w:numFmt w:val="decimal"/>
+      <w:lvlText w:val="%1."/>
+      <w:lvlJc w:val="left"/>
+      <w:pPr>
+        <w:ind w:left="720" w:hanging="360"/>
+      </w:pPr>
+      <w:rPr>
+        <w:rFonts w:hint="default"/>
+      </w:rPr>
+    </w:lvl>
+    <w:lvl w:ilvl="1" w:tplc="04090019" w:tentative="1">
+      <w:start w:val="1"/>
+      <w:numFmt w:val="lowerLetter"/>
+      <w:lvlText w:val="%2."/>
+      <w:lvlJc w:val="left"/>
+      <w:pPr>
+        <w:ind w:left="1440" w:hanging="360"/>
+      </w:pPr>
+    </w:lvl>
+    <w:lvl w:ilvl="2" w:tplc="0409001B" w:tentative="1">
+      <w:start w:val="1"/>
+      <w:numFmt w:val="lowerRoman"/>
+      <w:lvlText w:val="%3."/>
+      <w:lvlJc w:val="right"/>
+      <w:pPr>
+        <w:ind w:left="2160" w:hanging="180"/>
+      </w:pPr>
+    </w:lvl>
+    <w:lvl w:ilvl="3" w:tplc="0409000F" w:tentative="1">
+      <w:start w:val="1"/>
+      <w:numFmt w:val="decimal"/>
+      <w:lvlText w:val="%4."/>
+      <w:lvlJc w:val="left"/>
+      <w:pPr>
+        <w:ind w:left="2880" w:hanging="360"/>
+      </w:pPr>
+    </w:lvl>
+    <w:lvl w:ilvl="4" w:tplc="04090019" w:tentative="1">
+      <w:start w:val="1"/>
+      <w:numFmt w:val="lowerLetter"/>
+      <w:lvlText w:val="%5."/>
+      <w:lvlJc w:val="left"/>
+      <w:pPr>
+        <w:ind w:left="3600" w:hanging="360"/>
+      </w:pPr>
+    </w:lvl>
+    <w:lvl w:ilvl="5" w:tplc="0409001B" w:tentative="1">
+      <w:start w:val="1"/>
+      <w:numFmt w:val="lowerRoman"/>
+      <w:lvlText w:val="%6."/>
+      <w:lvlJc w:val="right"/>
+      <w:pPr>
+        <w:ind w:left="4320" w:hanging="180"/>
+      </w:pPr>
+    </w:lvl>
+    <w:lvl w:ilvl="6" w:tplc="0409000F" w:tentative="1">
+      <w:start w:val="1"/>
+      <w:numFmt w:val="decimal"/>
+      <w:lvlText w:val="%7."/>
+      <w:lvlJc w:val="left"/>
+      <w:pPr>
+        <w:ind w:left="5040" w:hanging="360"/>
+      </w:pPr>
+    </w:lvl>
+    <w:lvl w:ilvl="7" w:tplc="04090019" w:tentative="1">
+      <w:start w:val="1"/>
+      <w:numFmt w:val="lowerLetter"/>
+      <w:lvlText w:val="%8."/>
+      <w:lvlJc w:val="left"/>
+      <w:pPr>
+        <w:ind w:left="5760" w:hanging="360"/>
+      </w:pPr>
+    </w:lvl>
+    <w:lvl w:ilvl="8" w:tplc="0409001B" w:tentative="1">
+      <w:start w:val="1"/>
+      <w:numFmt w:val="lowerRoman"/>
+      <w:lvlText w:val="%9."/>
+      <w:lvlJc w:val="right"/>
+      <w:pPr>
+        <w:ind w:left="6480" w:hanging="180"/>
+      </w:pPr>
+    </w:lvl>
+  </w:abstractNum>
   <w:num w:numId="1" w16cid:durableId="1061753009">
     <w:abstractNumId w:val="0"/>
   </w:num>
   <w:num w:numId="2" w16cid:durableId="372340957">
     <w:abstractNumId w:val="1"/>
+  </w:num>
+  <w:num w:numId="3" w16cid:durableId="1770391522">
+    <w:abstractNumId w:val="2"/>
   </w:num>
 </w:numbering>
 </file>
@@ -2432,6 +3489,27 @@
     <w:name w:val="Normal"/>
     <w:qFormat/>
   </w:style>
+  <w:style w:type="paragraph" w:styleId="Heading1">
+    <w:name w:val="heading 1"/>
+    <w:basedOn w:val="Normal"/>
+    <w:next w:val="Normal"/>
+    <w:link w:val="Heading1Char"/>
+    <w:uiPriority w:val="9"/>
+    <w:qFormat/>
+    <w:rsid w:val="00D06DDC"/>
+    <w:pPr>
+      <w:keepNext/>
+      <w:keepLines/>
+      <w:spacing w:before="240" w:after="0"/>
+      <w:outlineLvl w:val="0"/>
+    </w:pPr>
+    <w:rPr>
+      <w:rFonts w:asciiTheme="majorHAnsi" w:eastAsiaTheme="majorEastAsia" w:hAnsiTheme="majorHAnsi" w:cstheme="majorBidi"/>
+      <w:color w:val="2F5496" w:themeColor="accent1" w:themeShade="BF"/>
+      <w:sz w:val="32"/>
+      <w:szCs w:val="32"/>
+    </w:rPr>
+  </w:style>
   <w:style w:type="character" w:default="1" w:styleId="DefaultParagraphFont">
     <w:name w:val="Default Paragraph Font"/>
     <w:uiPriority w:val="1"/>
@@ -2536,6 +3614,19 @@
     <w:link w:val="Footer"/>
     <w:uiPriority w:val="99"/>
     <w:rsid w:val="00026842"/>
+  </w:style>
+  <w:style w:type="character" w:customStyle="1" w:styleId="Heading1Char">
+    <w:name w:val="Heading 1 Char"/>
+    <w:basedOn w:val="DefaultParagraphFont"/>
+    <w:link w:val="Heading1"/>
+    <w:uiPriority w:val="9"/>
+    <w:rsid w:val="00D06DDC"/>
+    <w:rPr>
+      <w:rFonts w:asciiTheme="majorHAnsi" w:eastAsiaTheme="majorEastAsia" w:hAnsiTheme="majorHAnsi" w:cstheme="majorBidi"/>
+      <w:color w:val="2F5496" w:themeColor="accent1" w:themeShade="BF"/>
+      <w:sz w:val="32"/>
+      <w:szCs w:val="32"/>
+    </w:rPr>
   </w:style>
 </w:styles>
 </file>

</xml_diff>